<commit_message>
sistemato doc di vision
</commit_message>
<xml_diff>
--- a/Documenti_Finiti/Documento di Vision.docx
+++ b/Documenti_Finiti/Documento di Vision.docx
@@ -1,6 +1,6 @@
 
 <file path=word/document.xml><?xml version="1.0" encoding="utf-8"?>
-<w:document xmlns:wpc="http://schemas.microsoft.com/office/word/2010/wordprocessingCanvas" xmlns:mo="http://schemas.microsoft.com/office/mac/office/2008/main" xmlns:mc="http://schemas.openxmlformats.org/markup-compatibility/2006" xmlns:mv="urn:schemas-microsoft-com:mac:vml" xmlns:o="urn:schemas-microsoft-com:office:office" xmlns:r="http://schemas.openxmlformats.org/officeDocument/2006/relationships" xmlns:m="http://schemas.openxmlformats.org/officeDocument/2006/math" xmlns:v="urn:schemas-microsoft-com:vml" xmlns:wp14="http://schemas.microsoft.com/office/word/2010/wordprocessingDrawing" xmlns:wp="http://schemas.openxmlformats.org/drawingml/2006/wordprocessingDrawing" xmlns:w10="urn:schemas-microsoft-com:office:word" xmlns:w="http://schemas.openxmlformats.org/wordprocessingml/2006/main" xmlns:w14="http://schemas.microsoft.com/office/word/2010/wordml" xmlns:w15="http://schemas.microsoft.com/office/word/2012/wordml" xmlns:wpg="http://schemas.microsoft.com/office/word/2010/wordprocessingGroup" xmlns:wpi="http://schemas.microsoft.com/office/word/2010/wordprocessingInk" xmlns:wne="http://schemas.microsoft.com/office/word/2006/wordml" xmlns:wps="http://schemas.microsoft.com/office/word/2010/wordprocessingShape" mc:Ignorable="w14 w15 wp14">
+<w:document xmlns:wpc="http://schemas.microsoft.com/office/word/2010/wordprocessingCanvas" xmlns:mc="http://schemas.openxmlformats.org/markup-compatibility/2006" xmlns:o="urn:schemas-microsoft-com:office:office" xmlns:r="http://schemas.openxmlformats.org/officeDocument/2006/relationships" xmlns:m="http://schemas.openxmlformats.org/officeDocument/2006/math" xmlns:v="urn:schemas-microsoft-com:vml" xmlns:wp14="http://schemas.microsoft.com/office/word/2010/wordprocessingDrawing" xmlns:wp="http://schemas.openxmlformats.org/drawingml/2006/wordprocessingDrawing" xmlns:w10="urn:schemas-microsoft-com:office:word" xmlns:w="http://schemas.openxmlformats.org/wordprocessingml/2006/main" xmlns:w14="http://schemas.microsoft.com/office/word/2010/wordml" xmlns:w15="http://schemas.microsoft.com/office/word/2012/wordml" xmlns:wpg="http://schemas.microsoft.com/office/word/2010/wordprocessingGroup" xmlns:wpi="http://schemas.microsoft.com/office/word/2010/wordprocessingInk" xmlns:wne="http://schemas.microsoft.com/office/word/2006/wordml" xmlns:wps="http://schemas.microsoft.com/office/word/2010/wordprocessingShape" mc:Ignorable="w14 w15 wp14">
   <w:body>
     <w:p>
       <w:pPr>
@@ -43,13 +43,7 @@
         <w:jc w:val="both"/>
       </w:pPr>
       <w:r>
-        <w:t>soprattutto se il c</w:t>
-      </w:r>
-      <w:r>
-        <w:t>omandante è qualcuno che non è</w:t>
-      </w:r>
-      <w:r>
-        <w:t xml:space="preserve"> molto familiare con le barche a vela.</w:t>
+        <w:t>soprattutto se il comandante è qualcuno che non è molto familiare con le barche a vela.</w:t>
       </w:r>
     </w:p>
     <w:p>
@@ -427,6 +421,42 @@
     <w:p>
       <w:pPr>
         <w:pStyle w:val="Paragrafoelenco"/>
+        <w:jc w:val="both"/>
+      </w:pPr>
+    </w:p>
+    <w:p>
+      <w:pPr>
+        <w:pStyle w:val="Paragrafoelenco"/>
+        <w:jc w:val="both"/>
+      </w:pPr>
+    </w:p>
+    <w:p>
+      <w:pPr>
+        <w:pStyle w:val="Paragrafoelenco"/>
+        <w:jc w:val="both"/>
+      </w:pPr>
+    </w:p>
+    <w:p>
+      <w:pPr>
+        <w:pStyle w:val="Paragrafoelenco"/>
+        <w:jc w:val="both"/>
+      </w:pPr>
+    </w:p>
+    <w:p>
+      <w:pPr>
+        <w:pStyle w:val="Paragrafoelenco"/>
+        <w:jc w:val="both"/>
+      </w:pPr>
+    </w:p>
+    <w:p>
+      <w:pPr>
+        <w:pStyle w:val="Paragrafoelenco"/>
+        <w:jc w:val="both"/>
+      </w:pPr>
+    </w:p>
+    <w:p>
+      <w:pPr>
+        <w:pStyle w:val="Paragrafoelenco"/>
         <w:numPr>
           <w:ilvl w:val="0"/>
           <w:numId w:val="1"/>
@@ -434,6 +464,7 @@
         <w:jc w:val="both"/>
       </w:pPr>
       <w:r>
+        <w:lastRenderedPageBreak/>
         <w:t>Chi utilizzerà</w:t>
       </w:r>
       <w:r>
@@ -528,7 +559,6 @@
             </w:pPr>
             <w:proofErr w:type="spellStart"/>
             <w:r>
-              <w:lastRenderedPageBreak/>
               <w:t>TitanicAssistence</w:t>
             </w:r>
             <w:proofErr w:type="spellEnd"/>
@@ -714,6 +744,31 @@
       <w:r>
         <w:t>Comodità</w:t>
       </w:r>
+    </w:p>
+    <w:p>
+      <w:pPr>
+        <w:jc w:val="both"/>
+      </w:pPr>
+    </w:p>
+    <w:p>
+      <w:pPr>
+        <w:jc w:val="both"/>
+      </w:pPr>
+    </w:p>
+    <w:p>
+      <w:pPr>
+        <w:jc w:val="both"/>
+      </w:pPr>
+    </w:p>
+    <w:p>
+      <w:pPr>
+        <w:jc w:val="both"/>
+      </w:pPr>
+    </w:p>
+    <w:p>
+      <w:pPr>
+        <w:jc w:val="both"/>
+      </w:pPr>
     </w:p>
     <w:p>
       <w:pPr>
@@ -1015,12 +1070,49 @@
     <w:p>
       <w:pPr>
         <w:jc w:val="both"/>
-      </w:pPr>
-      <w:r>
         <w:rPr>
           <w:b/>
           <w:bCs/>
         </w:rPr>
+      </w:pPr>
+    </w:p>
+    <w:p>
+      <w:pPr>
+        <w:jc w:val="both"/>
+        <w:rPr>
+          <w:b/>
+          <w:bCs/>
+        </w:rPr>
+      </w:pPr>
+    </w:p>
+    <w:p>
+      <w:pPr>
+        <w:jc w:val="both"/>
+        <w:rPr>
+          <w:b/>
+          <w:bCs/>
+        </w:rPr>
+      </w:pPr>
+    </w:p>
+    <w:p>
+      <w:pPr>
+        <w:jc w:val="both"/>
+        <w:rPr>
+          <w:b/>
+          <w:bCs/>
+        </w:rPr>
+      </w:pPr>
+    </w:p>
+    <w:p>
+      <w:pPr>
+        <w:jc w:val="both"/>
+      </w:pPr>
+      <w:r>
+        <w:rPr>
+          <w:b/>
+          <w:bCs/>
+        </w:rPr>
+        <w:lastRenderedPageBreak/>
         <w:t>ATTORI</w:t>
       </w:r>
     </w:p>
@@ -1432,8 +1524,11 @@
       <w:pPr>
         <w:jc w:val="both"/>
       </w:pPr>
-      <w:bookmarkStart w:id="0" w:name="_GoBack"/>
-      <w:bookmarkEnd w:id="0"/>
+    </w:p>
+    <w:p>
+      <w:pPr>
+        <w:jc w:val="both"/>
+      </w:pPr>
     </w:p>
     <w:p>
       <w:pPr>
@@ -1756,7 +1851,15 @@
           <w:b/>
         </w:rPr>
         <w:lastRenderedPageBreak/>
-        <w:t>CONCETTO OPERATIVO</w:t>
+        <w:t>CON</w:t>
+      </w:r>
+      <w:bookmarkStart w:id="0" w:name="_GoBack"/>
+      <w:bookmarkEnd w:id="0"/>
+      <w:r>
+        <w:rPr>
+          <w:b/>
+        </w:rPr>
+        <w:t>CETTO OPERATIVO</w:t>
       </w:r>
     </w:p>
     <w:p>
@@ -1835,7 +1938,7 @@
 </file>
 
 <file path=word/numbering.xml><?xml version="1.0" encoding="utf-8"?>
-<w:numbering xmlns:wpc="http://schemas.microsoft.com/office/word/2010/wordprocessingCanvas" xmlns:mo="http://schemas.microsoft.com/office/mac/office/2008/main" xmlns:mc="http://schemas.openxmlformats.org/markup-compatibility/2006" xmlns:mv="urn:schemas-microsoft-com:mac:vml" xmlns:o="urn:schemas-microsoft-com:office:office" xmlns:r="http://schemas.openxmlformats.org/officeDocument/2006/relationships" xmlns:m="http://schemas.openxmlformats.org/officeDocument/2006/math" xmlns:v="urn:schemas-microsoft-com:vml" xmlns:wp14="http://schemas.microsoft.com/office/word/2010/wordprocessingDrawing" xmlns:wp="http://schemas.openxmlformats.org/drawingml/2006/wordprocessingDrawing" xmlns:w10="urn:schemas-microsoft-com:office:word" xmlns:w="http://schemas.openxmlformats.org/wordprocessingml/2006/main" xmlns:w14="http://schemas.microsoft.com/office/word/2010/wordml" xmlns:w15="http://schemas.microsoft.com/office/word/2012/wordml" xmlns:wpg="http://schemas.microsoft.com/office/word/2010/wordprocessingGroup" xmlns:wpi="http://schemas.microsoft.com/office/word/2010/wordprocessingInk" xmlns:wne="http://schemas.microsoft.com/office/word/2006/wordml" xmlns:wps="http://schemas.microsoft.com/office/word/2010/wordprocessingShape" mc:Ignorable="w14 w15 wp14">
+<w:numbering xmlns:wpc="http://schemas.microsoft.com/office/word/2010/wordprocessingCanvas" xmlns:mc="http://schemas.openxmlformats.org/markup-compatibility/2006" xmlns:o="urn:schemas-microsoft-com:office:office" xmlns:r="http://schemas.openxmlformats.org/officeDocument/2006/relationships" xmlns:m="http://schemas.openxmlformats.org/officeDocument/2006/math" xmlns:v="urn:schemas-microsoft-com:vml" xmlns:wp14="http://schemas.microsoft.com/office/word/2010/wordprocessingDrawing" xmlns:wp="http://schemas.openxmlformats.org/drawingml/2006/wordprocessingDrawing" xmlns:w10="urn:schemas-microsoft-com:office:word" xmlns:w="http://schemas.openxmlformats.org/wordprocessingml/2006/main" xmlns:w14="http://schemas.microsoft.com/office/word/2010/wordml" xmlns:w15="http://schemas.microsoft.com/office/word/2012/wordml" xmlns:wpg="http://schemas.microsoft.com/office/word/2010/wordprocessingGroup" xmlns:wpi="http://schemas.microsoft.com/office/word/2010/wordprocessingInk" xmlns:wne="http://schemas.microsoft.com/office/word/2006/wordml" xmlns:wps="http://schemas.microsoft.com/office/word/2010/wordprocessingShape" mc:Ignorable="w14 w15 wp14">
   <w:abstractNum w:abstractNumId="0">
     <w:nsid w:val="0FB37D04"/>
     <w:multiLevelType w:val="hybridMultilevel"/>
@@ -2173,7 +2276,7 @@
     </w:rPrDefault>
     <w:pPrDefault/>
   </w:docDefaults>
-  <w:latentStyles w:defLockedState="0" w:defUIPriority="99" w:defSemiHidden="0" w:defUnhideWhenUsed="0" w:defQFormat="0" w:count="380">
+  <w:latentStyles w:defLockedState="0" w:defUIPriority="99" w:defSemiHidden="0" w:defUnhideWhenUsed="0" w:defQFormat="0" w:count="371">
     <w:lsdException w:name="Normal" w:uiPriority="0" w:qFormat="1"/>
     <w:lsdException w:name="heading 1" w:uiPriority="9" w:qFormat="1"/>
     <w:lsdException w:name="heading 2" w:semiHidden="1" w:uiPriority="9" w:unhideWhenUsed="1" w:qFormat="1"/>
@@ -2594,7 +2697,6 @@
     <w:uiPriority w:val="39"/>
     <w:rsid w:val="00D82852"/>
     <w:tblPr>
-      <w:tblInd w:w="0" w:type="dxa"/>
       <w:tblBorders>
         <w:top w:val="single" w:sz="4" w:space="0" w:color="auto"/>
         <w:left w:val="single" w:sz="4" w:space="0" w:color="auto"/>
@@ -2603,12 +2705,6 @@
         <w:insideH w:val="single" w:sz="4" w:space="0" w:color="auto"/>
         <w:insideV w:val="single" w:sz="4" w:space="0" w:color="auto"/>
       </w:tblBorders>
-      <w:tblCellMar>
-        <w:top w:w="0" w:type="dxa"/>
-        <w:left w:w="108" w:type="dxa"/>
-        <w:bottom w:w="0" w:type="dxa"/>
-        <w:right w:w="108" w:type="dxa"/>
-      </w:tblCellMar>
     </w:tblPr>
   </w:style>
 </w:styles>
@@ -2880,7 +2976,7 @@
 </file>
 
 <file path=customXml/itemProps1.xml><?xml version="1.0" encoding="utf-8"?>
-<ds:datastoreItem xmlns:ds="http://schemas.openxmlformats.org/officeDocument/2006/customXml" ds:itemID="{F8C38DDC-05B7-F241-91CF-067E6C80487C}">
+<ds:datastoreItem xmlns:ds="http://schemas.openxmlformats.org/officeDocument/2006/customXml" ds:itemID="{DB141FE2-6EF3-4956-93D2-15AE53861C46}">
   <ds:schemaRefs>
     <ds:schemaRef ds:uri="http://schemas.openxmlformats.org/officeDocument/2006/bibliography"/>
   </ds:schemaRefs>

</xml_diff>